<commit_message>
Further updates in preparation of the manuscript
</commit_message>
<xml_diff>
--- a/OTR analyses/MNAR-summary.docx
+++ b/OTR analyses/MNAR-summary.docx
@@ -41,7 +41,7 @@
         <w:pStyle w:val="Date"/>
       </w:pPr>
       <w:r>
-        <w:t xml:space="preserve">2023-12-16</w:t>
+        <w:t xml:space="preserve">2023-12-21</w:t>
       </w:r>
     </w:p>
     <w:sdt>
@@ -913,7 +913,7 @@
       </w:r>
     </w:p>
     <w:bookmarkEnd w:id="20"/>
-    <w:bookmarkStart w:id="25" w:name="estimated-values"/>
+    <w:bookmarkStart w:id="28" w:name="estimated-values"/>
     <w:p>
       <w:pPr>
         <w:pStyle w:val="Heading1"/>
@@ -1176,135 +1176,27 @@
         <w:t xml:space="preserve">Figure 2.1: Pooled estimates for the value of the aggregated regimes together with 95% confidence intervals under various MNAR scenarios. The pooled estimates and confidence interval are obtained by applying Rubin’s rules. The left-hand panel shows the results with the original Browne data and the right-hand panel shows the results with the updated Browne data.</w:t>
       </w:r>
     </w:p>
-    <w:bookmarkEnd w:id="25"/>
-    <w:bookmarkStart w:id="48" w:name="classification"/>
-    <w:p>
-      <w:pPr>
-        <w:pStyle w:val="Heading1"/>
-      </w:pPr>
-      <w:r>
-        <w:rPr>
-          <w:rStyle w:val="SectionNumber"/>
-        </w:rPr>
-        <w:t xml:space="preserve">3</w:t>
-      </w:r>
-      <w:r>
-        <w:tab/>
-      </w:r>
-      <w:r>
-        <w:t xml:space="preserve">Classification</w:t>
-      </w:r>
-    </w:p>
-    <w:p>
-      <w:pPr>
-        <w:pStyle w:val="FirstParagraph"/>
-      </w:pPr>
-      <w:r>
-        <w:t xml:space="preserve">In this section, we look at how the aggregated regimes classify patients across</w:t>
-      </w:r>
-      <w:r>
-        <w:t xml:space="preserve"> </w:t>
-      </w:r>
-      <w:r>
-        <w:t xml:space="preserve">the MNAR scenarios. First, we describe this classification. Second, why try to</w:t>
-      </w:r>
-      <w:r>
-        <w:t xml:space="preserve"> </w:t>
-      </w:r>
-      <w:r>
-        <w:t xml:space="preserve">explain differences in these classifications.</w:t>
-      </w:r>
-    </w:p>
-    <w:bookmarkStart w:id="38" w:name="descriptive"/>
-    <w:p>
-      <w:pPr>
-        <w:pStyle w:val="Heading2"/>
-      </w:pPr>
-      <w:r>
-        <w:rPr>
-          <w:rStyle w:val="SectionNumber"/>
-        </w:rPr>
-        <w:t xml:space="preserve">3.1</w:t>
-      </w:r>
-      <w:r>
-        <w:tab/>
-      </w:r>
-      <w:r>
-        <w:t xml:space="preserve">Descriptive</w:t>
-      </w:r>
-    </w:p>
-    <w:p>
-      <w:pPr>
-        <w:pStyle w:val="FirstParagraph"/>
-      </w:pPr>
-      <w:r>
-        <w:t xml:space="preserve">In Figure</w:t>
-      </w:r>
-      <w:r>
-        <w:t xml:space="preserve"> </w:t>
-      </w:r>
-      <w:r>
-        <w:t xml:space="preserve">3.1</w:t>
-      </w:r>
-      <w:r>
-        <w:t xml:space="preserve">, we plot the proportion of patients</w:t>
-      </w:r>
-      <w:r>
-        <w:t xml:space="preserve"> </w:t>
-      </w:r>
-      <w:r>
-        <w:t xml:space="preserve">classified to</w:t>
-      </w:r>
-      <w:r>
-        <w:t xml:space="preserve"> </w:t>
-      </w:r>
-      <w:r>
-        <w:rPr>
-          <w:iCs/>
-          <w:i/>
-        </w:rPr>
-        <w:t xml:space="preserve">Sertraline</w:t>
-      </w:r>
-      <w:r>
-        <w:t xml:space="preserve"> </w:t>
-      </w:r>
-      <w:r>
-        <w:t xml:space="preserve">by the aggregated regimes under various MNAR</w:t>
-      </w:r>
-      <w:r>
-        <w:t xml:space="preserve"> </w:t>
-      </w:r>
-      <w:r>
-        <w:t xml:space="preserve">scenarios. This proportion is clearly much more sensitive to MNAR for the original</w:t>
-      </w:r>
-      <w:r>
-        <w:t xml:space="preserve"> </w:t>
-      </w:r>
-      <w:r>
-        <w:t xml:space="preserve">Browne data than for the updated Browne data.</w:t>
-      </w:r>
-    </w:p>
-    <w:p>
-      <w:pPr>
-        <w:pStyle w:val="CaptionedFigure"/>
+    <w:p>
+      <w:pPr>
+        <w:pStyle w:val="BodyText"/>
       </w:pPr>
       <w:r>
         <w:drawing>
           <wp:inline>
             <wp:extent cx="5334000" cy="2133600"/>
             <wp:effectExtent b="0" l="0" r="0" t="0"/>
-            <wp:docPr descr="Figure 3.1: The proportion of patients that are classified to Sertraline by the aggregated regime, under various MNAR scenarios. The left-hand panel shows the results with the original Browne data and the right-hand panel shows the results with the updated Browne data." title="" id="27" name="Picture"/>
+            <wp:docPr descr="" title="" id="26" name="Picture"/>
             <a:graphic>
               <a:graphicData uri="http://schemas.openxmlformats.org/drawingml/2006/picture">
                 <pic:pic>
                   <pic:nvPicPr>
-                    <pic:cNvPr descr="MNAR-summary_files/figure-docx/proportion-zero-1.png" id="28" name="Picture"/>
+                    <pic:cNvPr descr="MNAR-summary_files/figure-docx/unnamed-chunk-17-1.png" id="27" name="Picture"/>
                     <pic:cNvPicPr>
                       <a:picLocks noChangeArrowheads="1" noChangeAspect="1"/>
                     </pic:cNvPicPr>
                   </pic:nvPicPr>
                   <pic:blipFill>
-                    <a:blip r:embed="rId26"/>
+                    <a:blip r:embed="rId25"/>
                     <a:stretch>
                       <a:fillRect/>
                     </a:stretch>
@@ -1331,12 +1223,167 @@
         </w:drawing>
       </w:r>
     </w:p>
+    <w:bookmarkEnd w:id="28"/>
+    <w:bookmarkStart w:id="57" w:name="classification"/>
+    <w:p>
+      <w:pPr>
+        <w:pStyle w:val="Heading1"/>
+      </w:pPr>
+      <w:r>
+        <w:rPr>
+          <w:rStyle w:val="SectionNumber"/>
+        </w:rPr>
+        <w:t xml:space="preserve">3</w:t>
+      </w:r>
+      <w:r>
+        <w:tab/>
+      </w:r>
+      <w:r>
+        <w:t xml:space="preserve">Classification</w:t>
+      </w:r>
+    </w:p>
+    <w:p>
+      <w:pPr>
+        <w:pStyle w:val="FirstParagraph"/>
+      </w:pPr>
+      <w:r>
+        <w:t xml:space="preserve">In this section, we look at how the aggregated regimes classify patients across</w:t>
+      </w:r>
+      <w:r>
+        <w:t xml:space="preserve"> </w:t>
+      </w:r>
+      <w:r>
+        <w:t xml:space="preserve">the MNAR scenarios. First, we describe this classification. Second, why try to</w:t>
+      </w:r>
+      <w:r>
+        <w:t xml:space="preserve"> </w:t>
+      </w:r>
+      <w:r>
+        <w:t xml:space="preserve">explain differences in these classifications.</w:t>
+      </w:r>
+    </w:p>
+    <w:bookmarkStart w:id="44" w:name="descriptive"/>
+    <w:p>
+      <w:pPr>
+        <w:pStyle w:val="Heading2"/>
+      </w:pPr>
+      <w:r>
+        <w:rPr>
+          <w:rStyle w:val="SectionNumber"/>
+        </w:rPr>
+        <w:t xml:space="preserve">3.1</w:t>
+      </w:r>
+      <w:r>
+        <w:tab/>
+      </w:r>
+      <w:r>
+        <w:t xml:space="preserve">Descriptive</w:t>
+      </w:r>
+    </w:p>
+    <w:p>
+      <w:pPr>
+        <w:pStyle w:val="FirstParagraph"/>
+      </w:pPr>
+      <w:r>
+        <w:t xml:space="preserve">In Figure</w:t>
+      </w:r>
+      <w:r>
+        <w:t xml:space="preserve"> </w:t>
+      </w:r>
+      <w:r>
+        <w:t xml:space="preserve">3.1</w:t>
+      </w:r>
+      <w:r>
+        <w:t xml:space="preserve">, we plot the proportion of patients</w:t>
+      </w:r>
+      <w:r>
+        <w:t xml:space="preserve"> </w:t>
+      </w:r>
+      <w:r>
+        <w:t xml:space="preserve">classified to</w:t>
+      </w:r>
+      <w:r>
+        <w:t xml:space="preserve"> </w:t>
+      </w:r>
+      <w:r>
+        <w:rPr>
+          <w:iCs/>
+          <w:i/>
+        </w:rPr>
+        <w:t xml:space="preserve">Sertraline</w:t>
+      </w:r>
+      <w:r>
+        <w:t xml:space="preserve"> </w:t>
+      </w:r>
+      <w:r>
+        <w:t xml:space="preserve">by the aggregated regimes under various MNAR</w:t>
+      </w:r>
+      <w:r>
+        <w:t xml:space="preserve"> </w:t>
+      </w:r>
+      <w:r>
+        <w:t xml:space="preserve">scenarios. This proportion is clearly much more sensitive to MNAR for the original</w:t>
+      </w:r>
+      <w:r>
+        <w:t xml:space="preserve"> </w:t>
+      </w:r>
+      <w:r>
+        <w:t xml:space="preserve">Browne data than for the updated Browne data.</w:t>
+      </w:r>
+    </w:p>
+    <w:p>
+      <w:pPr>
+        <w:pStyle w:val="CaptionedFigure"/>
+      </w:pPr>
+      <w:r>
+        <w:drawing>
+          <wp:inline>
+            <wp:extent cx="5334000" cy="2133600"/>
+            <wp:effectExtent b="0" l="0" r="0" t="0"/>
+            <wp:docPr descr="Figure 3.1: The proportion of patients that are classified to Sertraline by the aggregated regime, under various MNAR scenarios. The left-hand panel shows the results with the original Browne data and the right-hand panel shows the results with the updated Browne data." title="" id="30" name="Picture"/>
+            <a:graphic>
+              <a:graphicData uri="http://schemas.openxmlformats.org/drawingml/2006/picture">
+                <pic:pic>
+                  <pic:nvPicPr>
+                    <pic:cNvPr descr="MNAR-summary_files/figure-docx/proportion-zero-1.png" id="31" name="Picture"/>
+                    <pic:cNvPicPr>
+                      <a:picLocks noChangeArrowheads="1" noChangeAspect="1"/>
+                    </pic:cNvPicPr>
+                  </pic:nvPicPr>
+                  <pic:blipFill>
+                    <a:blip r:embed="rId29"/>
+                    <a:stretch>
+                      <a:fillRect/>
+                    </a:stretch>
+                  </pic:blipFill>
+                  <pic:spPr bwMode="auto">
+                    <a:xfrm>
+                      <a:off x="0" y="0"/>
+                      <a:ext cx="5334000" cy="2133600"/>
+                    </a:xfrm>
+                    <a:prstGeom prst="rect">
+                      <a:avLst/>
+                    </a:prstGeom>
+                    <a:noFill/>
+                    <a:ln w="9525">
+                      <a:noFill/>
+                      <a:headEnd/>
+                      <a:tailEnd/>
+                    </a:ln>
+                  </pic:spPr>
+                </pic:pic>
+              </a:graphicData>
+            </a:graphic>
+          </wp:inline>
+        </w:drawing>
+      </w:r>
+    </w:p>
     <w:p>
       <w:pPr>
         <w:pStyle w:val="ImageCaption"/>
       </w:pPr>
-      <w:bookmarkStart w:id="29" w:name="fig:proportion-zero"/>
-      <w:bookmarkEnd w:id="29"/>
+      <w:bookmarkStart w:id="32" w:name="fig:proportion-zero"/>
+      <w:bookmarkEnd w:id="32"/>
       <w:r>
         <w:t xml:space="preserve">Figure 3.1: The proportion of patients that are classified to Sertraline by the aggregated regime, under various MNAR scenarios. The left-hand panel shows the results with the original Browne data and the right-hand panel shows the results with the updated Browne data.</w:t>
       </w:r>
@@ -1728,18 +1775,18 @@
           <wp:inline>
             <wp:extent cx="5334000" cy="2133600"/>
             <wp:effectExtent b="0" l="0" r="0" t="0"/>
-            <wp:docPr descr="Figure 3.2: Cell probabilities in the 2x2 tables mentioned in the text under various MNAR scenarios. The left-hand panel shows the results with the original Browne data and the right-hand panel shows the results with the updated Browne data." title="" id="31" name="Picture"/>
+            <wp:docPr descr="Figure 3.2: Cell probabilities in the 2x2 tables mentioned in the text under various MNAR scenarios. The left-hand panel shows the results with the original Browne data and the right-hand panel shows the results with the updated Browne data." title="" id="34" name="Picture"/>
             <a:graphic>
               <a:graphicData uri="http://schemas.openxmlformats.org/drawingml/2006/picture">
                 <pic:pic>
                   <pic:nvPicPr>
-                    <pic:cNvPr descr="MNAR-summary_files/figure-docx/cell-probabilities-1.png" id="32" name="Picture"/>
+                    <pic:cNvPr descr="MNAR-summary_files/figure-docx/cell-probabilities-1.png" id="35" name="Picture"/>
                     <pic:cNvPicPr>
                       <a:picLocks noChangeArrowheads="1" noChangeAspect="1"/>
                     </pic:cNvPicPr>
                   </pic:nvPicPr>
                   <pic:blipFill>
-                    <a:blip r:embed="rId30"/>
+                    <a:blip r:embed="rId33"/>
                     <a:stretch>
                       <a:fillRect/>
                     </a:stretch>
@@ -1770,8 +1817,8 @@
       <w:pPr>
         <w:pStyle w:val="ImageCaption"/>
       </w:pPr>
-      <w:bookmarkStart w:id="33" w:name="fig:cell-probabilities"/>
-      <w:bookmarkEnd w:id="33"/>
+      <w:bookmarkStart w:id="36" w:name="fig:cell-probabilities"/>
+      <w:bookmarkEnd w:id="36"/>
       <w:r>
         <w:t xml:space="preserve">Figure 3.2: Cell probabilities in the 2x2 tables mentioned in the text under various MNAR scenarios. The left-hand panel shows the results with the original Browne data and the right-hand panel shows the results with the updated Browne data.</w:t>
       </w:r>
@@ -1785,18 +1832,18 @@
           <wp:inline>
             <wp:extent cx="5334000" cy="2133600"/>
             <wp:effectExtent b="0" l="0" r="0" t="0"/>
-            <wp:docPr descr="Figure 3.3: Cohen’s kappa values in the 2x2 tables mentioned in the text under various MNAR scenarios. The left-hand panel shows the results with the original Browne data and the right-hand panel shows the results with the updated Browne data." title="" id="35" name="Picture"/>
+            <wp:docPr descr="Figure 3.3: Cohen’s kappa values in the 2x2 tables mentioned in the text under various MNAR scenarios. The left-hand panel shows the results with the original Browne data and the right-hand panel shows the results with the updated Browne data." title="" id="38" name="Picture"/>
             <a:graphic>
               <a:graphicData uri="http://schemas.openxmlformats.org/drawingml/2006/picture">
                 <pic:pic>
                   <pic:nvPicPr>
-                    <pic:cNvPr descr="MNAR-summary_files/figure-docx/cohen-kappa-1.png" id="36" name="Picture"/>
+                    <pic:cNvPr descr="MNAR-summary_files/figure-docx/cohen-kappa-1.png" id="39" name="Picture"/>
                     <pic:cNvPicPr>
                       <a:picLocks noChangeArrowheads="1" noChangeAspect="1"/>
                     </pic:cNvPicPr>
                   </pic:nvPicPr>
                   <pic:blipFill>
-                    <a:blip r:embed="rId34"/>
+                    <a:blip r:embed="rId37"/>
                     <a:stretch>
                       <a:fillRect/>
                     </a:stretch>
@@ -1827,14 +1874,61 @@
       <w:pPr>
         <w:pStyle w:val="ImageCaption"/>
       </w:pPr>
-      <w:bookmarkStart w:id="37" w:name="fig:cohen-kappa"/>
-      <w:bookmarkEnd w:id="37"/>
+      <w:bookmarkStart w:id="40" w:name="fig:cohen-kappa"/>
+      <w:bookmarkEnd w:id="40"/>
       <w:r>
         <w:t xml:space="preserve">Figure 3.3: Cohen’s kappa values in the 2x2 tables mentioned in the text under various MNAR scenarios. The left-hand panel shows the results with the original Browne data and the right-hand panel shows the results with the updated Browne data.</w:t>
       </w:r>
     </w:p>
-    <w:bookmarkEnd w:id="38"/>
-    <w:bookmarkStart w:id="47" w:name="explanatory"/>
+    <w:p>
+      <w:pPr>
+        <w:pStyle w:val="BodyText"/>
+      </w:pPr>
+      <w:r>
+        <w:drawing>
+          <wp:inline>
+            <wp:extent cx="5334000" cy="2133600"/>
+            <wp:effectExtent b="0" l="0" r="0" t="0"/>
+            <wp:docPr descr="" title="" id="42" name="Picture"/>
+            <a:graphic>
+              <a:graphicData uri="http://schemas.openxmlformats.org/drawingml/2006/picture">
+                <pic:pic>
+                  <pic:nvPicPr>
+                    <pic:cNvPr descr="MNAR-summary_files/figure-docx/unnamed-chunk-22-1.png" id="43" name="Picture"/>
+                    <pic:cNvPicPr>
+                      <a:picLocks noChangeArrowheads="1" noChangeAspect="1"/>
+                    </pic:cNvPicPr>
+                  </pic:nvPicPr>
+                  <pic:blipFill>
+                    <a:blip r:embed="rId41"/>
+                    <a:stretch>
+                      <a:fillRect/>
+                    </a:stretch>
+                  </pic:blipFill>
+                  <pic:spPr bwMode="auto">
+                    <a:xfrm>
+                      <a:off x="0" y="0"/>
+                      <a:ext cx="5334000" cy="2133600"/>
+                    </a:xfrm>
+                    <a:prstGeom prst="rect">
+                      <a:avLst/>
+                    </a:prstGeom>
+                    <a:noFill/>
+                    <a:ln w="9525">
+                      <a:noFill/>
+                      <a:headEnd/>
+                      <a:tailEnd/>
+                    </a:ln>
+                  </pic:spPr>
+                </pic:pic>
+              </a:graphicData>
+            </a:graphic>
+          </wp:inline>
+        </w:drawing>
+      </w:r>
+    </w:p>
+    <w:bookmarkEnd w:id="44"/>
+    <w:bookmarkStart w:id="56" w:name="explanatory"/>
     <w:p>
       <w:pPr>
         <w:pStyle w:val="Heading2"/>
@@ -3323,18 +3417,18 @@
           <wp:inline>
             <wp:extent cx="5334000" cy="2133600"/>
             <wp:effectExtent b="0" l="0" r="0" t="0"/>
-            <wp:docPr descr="Figure 3.4: Distribution of the AIPWE-based estimates of the patient-level contrasts in the original Browne data. Each subplot shows the histogram for these estimated contrasts, colored by whether the patient was differentially classified as compared to the MAR scenario. The subplot titles indicate the average shift in the corrsponding MNAR scenario." title="" id="40" name="Picture"/>
+            <wp:docPr descr="Figure 3.4: Distribution of the AIPWE-based estimates of the patient-level contrasts in the original Browne data. Each subplot shows the histogram for these estimated contrasts, colored by whether the patient was differentially classified as compared to the MAR scenario. The subplot titles indicate the average shift in the corrsponding MNAR scenario." title="" id="46" name="Picture"/>
             <a:graphic>
               <a:graphicData uri="http://schemas.openxmlformats.org/drawingml/2006/picture">
                 <pic:pic>
                   <pic:nvPicPr>
-                    <pic:cNvPr descr="MNAR-summary_files/figure-docx/contrasts-diff-classification-aipwe-1.png" id="41" name="Picture"/>
+                    <pic:cNvPr descr="MNAR-summary_files/figure-docx/contrasts-diff-classification-aipwe-1.png" id="47" name="Picture"/>
                     <pic:cNvPicPr>
                       <a:picLocks noChangeArrowheads="1" noChangeAspect="1"/>
                     </pic:cNvPicPr>
                   </pic:nvPicPr>
                   <pic:blipFill>
-                    <a:blip r:embed="rId39"/>
+                    <a:blip r:embed="rId45"/>
                     <a:stretch>
                       <a:fillRect/>
                     </a:stretch>
@@ -3365,8 +3459,8 @@
       <w:pPr>
         <w:pStyle w:val="ImageCaption"/>
       </w:pPr>
-      <w:bookmarkStart w:id="42" w:name="fig:contrasts-diff-classification-aipwe"/>
-      <w:bookmarkEnd w:id="42"/>
+      <w:bookmarkStart w:id="48" w:name="fig:contrasts-diff-classification-aipwe"/>
+      <w:bookmarkEnd w:id="48"/>
       <w:r>
         <w:t xml:space="preserve">Figure 3.4: Distribution of the AIPWE-based estimates of the patient-level contrasts in the original Browne data. Each subplot shows the histogram for these estimated contrasts, colored by whether the patient was differentially classified as compared to the MAR scenario. The subplot titles indicate the average shift in the corrsponding MNAR scenario.</w:t>
       </w:r>
@@ -3380,18 +3474,18 @@
           <wp:inline>
             <wp:extent cx="5334000" cy="2133600"/>
             <wp:effectExtent b="0" l="0" r="0" t="0"/>
-            <wp:docPr descr="Figure 3.5: Distribution of the outcome regression-based estimates of the patient-level contrasts in the original Browne data. Each subplot shows the histogram for these estimated contrasts, colored by whether the patient was differentially classified as compared to the MAR scenario. The subplot titles indicate the average shift in the corrsponding MNAR scenario." title="" id="44" name="Picture"/>
+            <wp:docPr descr="Figure 3.5: Distribution of the outcome regression-based estimates of the patient-level contrasts in the original Browne data. Each subplot shows the histogram for these estimated contrasts, colored by whether the patient was differentially classified as compared to the MAR scenario. The subplot titles indicate the average shift in the corrsponding MNAR scenario." title="" id="50" name="Picture"/>
             <a:graphic>
               <a:graphicData uri="http://schemas.openxmlformats.org/drawingml/2006/picture">
                 <pic:pic>
                   <pic:nvPicPr>
-                    <pic:cNvPr descr="MNAR-summary_files/figure-docx/contrasts-diff-classification-or-1.png" id="45" name="Picture"/>
+                    <pic:cNvPr descr="MNAR-summary_files/figure-docx/contrasts-diff-classification-or-1.png" id="51" name="Picture"/>
                     <pic:cNvPicPr>
                       <a:picLocks noChangeArrowheads="1" noChangeAspect="1"/>
                     </pic:cNvPicPr>
                   </pic:nvPicPr>
                   <pic:blipFill>
-                    <a:blip r:embed="rId43"/>
+                    <a:blip r:embed="rId49"/>
                     <a:stretch>
                       <a:fillRect/>
                     </a:stretch>
@@ -3422,15 +3516,62 @@
       <w:pPr>
         <w:pStyle w:val="ImageCaption"/>
       </w:pPr>
-      <w:bookmarkStart w:id="46" w:name="fig:contrasts-diff-classification-or"/>
-      <w:bookmarkEnd w:id="46"/>
+      <w:bookmarkStart w:id="52" w:name="fig:contrasts-diff-classification-or"/>
+      <w:bookmarkEnd w:id="52"/>
       <w:r>
         <w:t xml:space="preserve">Figure 3.5: Distribution of the outcome regression-based estimates of the patient-level contrasts in the original Browne data. Each subplot shows the histogram for these estimated contrasts, colored by whether the patient was differentially classified as compared to the MAR scenario. The subplot titles indicate the average shift in the corrsponding MNAR scenario.</w:t>
       </w:r>
     </w:p>
-    <w:bookmarkEnd w:id="47"/>
-    <w:bookmarkEnd w:id="48"/>
-    <w:bookmarkStart w:id="49" w:name="conclusions"/>
+    <w:p>
+      <w:pPr>
+        <w:pStyle w:val="BodyText"/>
+      </w:pPr>
+      <w:r>
+        <w:drawing>
+          <wp:inline>
+            <wp:extent cx="5334000" cy="2133600"/>
+            <wp:effectExtent b="0" l="0" r="0" t="0"/>
+            <wp:docPr descr="" title="" id="54" name="Picture"/>
+            <a:graphic>
+              <a:graphicData uri="http://schemas.openxmlformats.org/drawingml/2006/picture">
+                <pic:pic>
+                  <pic:nvPicPr>
+                    <pic:cNvPr descr="MNAR-summary_files/figure-docx/unnamed-chunk-23-1.png" id="55" name="Picture"/>
+                    <pic:cNvPicPr>
+                      <a:picLocks noChangeArrowheads="1" noChangeAspect="1"/>
+                    </pic:cNvPicPr>
+                  </pic:nvPicPr>
+                  <pic:blipFill>
+                    <a:blip r:embed="rId53"/>
+                    <a:stretch>
+                      <a:fillRect/>
+                    </a:stretch>
+                  </pic:blipFill>
+                  <pic:spPr bwMode="auto">
+                    <a:xfrm>
+                      <a:off x="0" y="0"/>
+                      <a:ext cx="5334000" cy="2133600"/>
+                    </a:xfrm>
+                    <a:prstGeom prst="rect">
+                      <a:avLst/>
+                    </a:prstGeom>
+                    <a:noFill/>
+                    <a:ln w="9525">
+                      <a:noFill/>
+                      <a:headEnd/>
+                      <a:tailEnd/>
+                    </a:ln>
+                  </pic:spPr>
+                </pic:pic>
+              </a:graphicData>
+            </a:graphic>
+          </wp:inline>
+        </w:drawing>
+      </w:r>
+    </w:p>
+    <w:bookmarkEnd w:id="56"/>
+    <w:bookmarkEnd w:id="57"/>
+    <w:bookmarkStart w:id="58" w:name="conclusions"/>
     <w:p>
       <w:pPr>
         <w:pStyle w:val="Heading1"/>
@@ -3536,7 +3677,7 @@
         <w:t xml:space="preserve">classified to the same treatment under MNAR.</w:t>
       </w:r>
     </w:p>
-    <w:bookmarkEnd w:id="49"/>
+    <w:bookmarkEnd w:id="58"/>
     <w:sectPr/>
   </w:body>
 </w:document>

</xml_diff>

<commit_message>
Updated figures and reknit all summary documents
</commit_message>
<xml_diff>
--- a/OTR analyses/MNAR-summary.docx
+++ b/OTR analyses/MNAR-summary.docx
@@ -41,7 +41,7 @@
         <w:pStyle w:val="Date"/>
       </w:pPr>
       <w:r>
-        <w:t xml:space="preserve">2023-12-21</w:t>
+        <w:t xml:space="preserve">2024-03-20</w:t>
       </w:r>
     </w:p>
     <w:sdt>
@@ -913,7 +913,7 @@
       </w:r>
     </w:p>
     <w:bookmarkEnd w:id="20"/>
-    <w:bookmarkStart w:id="28" w:name="estimated-values"/>
+    <w:bookmarkStart w:id="25" w:name="estimated-values"/>
     <w:p>
       <w:pPr>
         <w:pStyle w:val="Heading1"/>
@@ -1176,27 +1176,135 @@
         <w:t xml:space="preserve">Figure 2.1: Pooled estimates for the value of the aggregated regimes together with 95% confidence intervals under various MNAR scenarios. The pooled estimates and confidence interval are obtained by applying Rubin’s rules. The left-hand panel shows the results with the original Browne data and the right-hand panel shows the results with the updated Browne data.</w:t>
       </w:r>
     </w:p>
-    <w:p>
-      <w:pPr>
-        <w:pStyle w:val="BodyText"/>
+    <w:bookmarkEnd w:id="25"/>
+    <w:bookmarkStart w:id="48" w:name="classification"/>
+    <w:p>
+      <w:pPr>
+        <w:pStyle w:val="Heading1"/>
+      </w:pPr>
+      <w:r>
+        <w:rPr>
+          <w:rStyle w:val="SectionNumber"/>
+        </w:rPr>
+        <w:t xml:space="preserve">3</w:t>
+      </w:r>
+      <w:r>
+        <w:tab/>
+      </w:r>
+      <w:r>
+        <w:t xml:space="preserve">Classification</w:t>
+      </w:r>
+    </w:p>
+    <w:p>
+      <w:pPr>
+        <w:pStyle w:val="FirstParagraph"/>
+      </w:pPr>
+      <w:r>
+        <w:t xml:space="preserve">In this section, we look at how the aggregated regimes classify patients across</w:t>
+      </w:r>
+      <w:r>
+        <w:t xml:space="preserve"> </w:t>
+      </w:r>
+      <w:r>
+        <w:t xml:space="preserve">the MNAR scenarios. First, we describe this classification. Second, why try to</w:t>
+      </w:r>
+      <w:r>
+        <w:t xml:space="preserve"> </w:t>
+      </w:r>
+      <w:r>
+        <w:t xml:space="preserve">explain differences in these classifications.</w:t>
+      </w:r>
+    </w:p>
+    <w:bookmarkStart w:id="38" w:name="descriptive"/>
+    <w:p>
+      <w:pPr>
+        <w:pStyle w:val="Heading2"/>
+      </w:pPr>
+      <w:r>
+        <w:rPr>
+          <w:rStyle w:val="SectionNumber"/>
+        </w:rPr>
+        <w:t xml:space="preserve">3.1</w:t>
+      </w:r>
+      <w:r>
+        <w:tab/>
+      </w:r>
+      <w:r>
+        <w:t xml:space="preserve">Descriptive</w:t>
+      </w:r>
+    </w:p>
+    <w:p>
+      <w:pPr>
+        <w:pStyle w:val="FirstParagraph"/>
+      </w:pPr>
+      <w:r>
+        <w:t xml:space="preserve">In Figure</w:t>
+      </w:r>
+      <w:r>
+        <w:t xml:space="preserve"> </w:t>
+      </w:r>
+      <w:r>
+        <w:t xml:space="preserve">3.1</w:t>
+      </w:r>
+      <w:r>
+        <w:t xml:space="preserve">, we plot the proportion of patients</w:t>
+      </w:r>
+      <w:r>
+        <w:t xml:space="preserve"> </w:t>
+      </w:r>
+      <w:r>
+        <w:t xml:space="preserve">classified to</w:t>
+      </w:r>
+      <w:r>
+        <w:t xml:space="preserve"> </w:t>
+      </w:r>
+      <w:r>
+        <w:rPr>
+          <w:iCs/>
+          <w:i/>
+        </w:rPr>
+        <w:t xml:space="preserve">Sertraline</w:t>
+      </w:r>
+      <w:r>
+        <w:t xml:space="preserve"> </w:t>
+      </w:r>
+      <w:r>
+        <w:t xml:space="preserve">by the aggregated regimes under various MNAR</w:t>
+      </w:r>
+      <w:r>
+        <w:t xml:space="preserve"> </w:t>
+      </w:r>
+      <w:r>
+        <w:t xml:space="preserve">scenarios. This proportion is clearly much more sensitive to MNAR for the original</w:t>
+      </w:r>
+      <w:r>
+        <w:t xml:space="preserve"> </w:t>
+      </w:r>
+      <w:r>
+        <w:t xml:space="preserve">Browne data than for the updated Browne data.</w:t>
+      </w:r>
+    </w:p>
+    <w:p>
+      <w:pPr>
+        <w:pStyle w:val="CaptionedFigure"/>
       </w:pPr>
       <w:r>
         <w:drawing>
           <wp:inline>
             <wp:extent cx="5334000" cy="2133600"/>
             <wp:effectExtent b="0" l="0" r="0" t="0"/>
-            <wp:docPr descr="" title="" id="26" name="Picture"/>
+            <wp:docPr descr="Figure 3.1: The proportion of patients that are classified to Sertraline by the aggregated regime, under various MNAR scenarios. The left-hand panel shows the results with the original Browne data and the right-hand panel shows the results with the updated Browne data." title="" id="27" name="Picture"/>
             <a:graphic>
               <a:graphicData uri="http://schemas.openxmlformats.org/drawingml/2006/picture">
                 <pic:pic>
                   <pic:nvPicPr>
-                    <pic:cNvPr descr="MNAR-summary_files/figure-docx/unnamed-chunk-17-1.png" id="27" name="Picture"/>
+                    <pic:cNvPr descr="MNAR-summary_files/figure-docx/proportion-zero-1.png" id="28" name="Picture"/>
                     <pic:cNvPicPr>
                       <a:picLocks noChangeArrowheads="1" noChangeAspect="1"/>
                     </pic:cNvPicPr>
                   </pic:nvPicPr>
                   <pic:blipFill>
-                    <a:blip r:embed="rId25"/>
+                    <a:blip r:embed="rId26"/>
                     <a:stretch>
                       <a:fillRect/>
                     </a:stretch>
@@ -1223,167 +1331,12 @@
         </w:drawing>
       </w:r>
     </w:p>
-    <w:bookmarkEnd w:id="28"/>
-    <w:bookmarkStart w:id="57" w:name="classification"/>
-    <w:p>
-      <w:pPr>
-        <w:pStyle w:val="Heading1"/>
-      </w:pPr>
-      <w:r>
-        <w:rPr>
-          <w:rStyle w:val="SectionNumber"/>
-        </w:rPr>
-        <w:t xml:space="preserve">3</w:t>
-      </w:r>
-      <w:r>
-        <w:tab/>
-      </w:r>
-      <w:r>
-        <w:t xml:space="preserve">Classification</w:t>
-      </w:r>
-    </w:p>
-    <w:p>
-      <w:pPr>
-        <w:pStyle w:val="FirstParagraph"/>
-      </w:pPr>
-      <w:r>
-        <w:t xml:space="preserve">In this section, we look at how the aggregated regimes classify patients across</w:t>
-      </w:r>
-      <w:r>
-        <w:t xml:space="preserve"> </w:t>
-      </w:r>
-      <w:r>
-        <w:t xml:space="preserve">the MNAR scenarios. First, we describe this classification. Second, why try to</w:t>
-      </w:r>
-      <w:r>
-        <w:t xml:space="preserve"> </w:t>
-      </w:r>
-      <w:r>
-        <w:t xml:space="preserve">explain differences in these classifications.</w:t>
-      </w:r>
-    </w:p>
-    <w:bookmarkStart w:id="44" w:name="descriptive"/>
-    <w:p>
-      <w:pPr>
-        <w:pStyle w:val="Heading2"/>
-      </w:pPr>
-      <w:r>
-        <w:rPr>
-          <w:rStyle w:val="SectionNumber"/>
-        </w:rPr>
-        <w:t xml:space="preserve">3.1</w:t>
-      </w:r>
-      <w:r>
-        <w:tab/>
-      </w:r>
-      <w:r>
-        <w:t xml:space="preserve">Descriptive</w:t>
-      </w:r>
-    </w:p>
-    <w:p>
-      <w:pPr>
-        <w:pStyle w:val="FirstParagraph"/>
-      </w:pPr>
-      <w:r>
-        <w:t xml:space="preserve">In Figure</w:t>
-      </w:r>
-      <w:r>
-        <w:t xml:space="preserve"> </w:t>
-      </w:r>
-      <w:r>
-        <w:t xml:space="preserve">3.1</w:t>
-      </w:r>
-      <w:r>
-        <w:t xml:space="preserve">, we plot the proportion of patients</w:t>
-      </w:r>
-      <w:r>
-        <w:t xml:space="preserve"> </w:t>
-      </w:r>
-      <w:r>
-        <w:t xml:space="preserve">classified to</w:t>
-      </w:r>
-      <w:r>
-        <w:t xml:space="preserve"> </w:t>
-      </w:r>
-      <w:r>
-        <w:rPr>
-          <w:iCs/>
-          <w:i/>
-        </w:rPr>
-        <w:t xml:space="preserve">Sertraline</w:t>
-      </w:r>
-      <w:r>
-        <w:t xml:space="preserve"> </w:t>
-      </w:r>
-      <w:r>
-        <w:t xml:space="preserve">by the aggregated regimes under various MNAR</w:t>
-      </w:r>
-      <w:r>
-        <w:t xml:space="preserve"> </w:t>
-      </w:r>
-      <w:r>
-        <w:t xml:space="preserve">scenarios. This proportion is clearly much more sensitive to MNAR for the original</w:t>
-      </w:r>
-      <w:r>
-        <w:t xml:space="preserve"> </w:t>
-      </w:r>
-      <w:r>
-        <w:t xml:space="preserve">Browne data than for the updated Browne data.</w:t>
-      </w:r>
-    </w:p>
-    <w:p>
-      <w:pPr>
-        <w:pStyle w:val="CaptionedFigure"/>
-      </w:pPr>
-      <w:r>
-        <w:drawing>
-          <wp:inline>
-            <wp:extent cx="5334000" cy="2133600"/>
-            <wp:effectExtent b="0" l="0" r="0" t="0"/>
-            <wp:docPr descr="Figure 3.1: The proportion of patients that are classified to Sertraline by the aggregated regime, under various MNAR scenarios. The left-hand panel shows the results with the original Browne data and the right-hand panel shows the results with the updated Browne data." title="" id="30" name="Picture"/>
-            <a:graphic>
-              <a:graphicData uri="http://schemas.openxmlformats.org/drawingml/2006/picture">
-                <pic:pic>
-                  <pic:nvPicPr>
-                    <pic:cNvPr descr="MNAR-summary_files/figure-docx/proportion-zero-1.png" id="31" name="Picture"/>
-                    <pic:cNvPicPr>
-                      <a:picLocks noChangeArrowheads="1" noChangeAspect="1"/>
-                    </pic:cNvPicPr>
-                  </pic:nvPicPr>
-                  <pic:blipFill>
-                    <a:blip r:embed="rId29"/>
-                    <a:stretch>
-                      <a:fillRect/>
-                    </a:stretch>
-                  </pic:blipFill>
-                  <pic:spPr bwMode="auto">
-                    <a:xfrm>
-                      <a:off x="0" y="0"/>
-                      <a:ext cx="5334000" cy="2133600"/>
-                    </a:xfrm>
-                    <a:prstGeom prst="rect">
-                      <a:avLst/>
-                    </a:prstGeom>
-                    <a:noFill/>
-                    <a:ln w="9525">
-                      <a:noFill/>
-                      <a:headEnd/>
-                      <a:tailEnd/>
-                    </a:ln>
-                  </pic:spPr>
-                </pic:pic>
-              </a:graphicData>
-            </a:graphic>
-          </wp:inline>
-        </w:drawing>
-      </w:r>
-    </w:p>
     <w:p>
       <w:pPr>
         <w:pStyle w:val="ImageCaption"/>
       </w:pPr>
-      <w:bookmarkStart w:id="32" w:name="fig:proportion-zero"/>
-      <w:bookmarkEnd w:id="32"/>
+      <w:bookmarkStart w:id="29" w:name="fig:proportion-zero"/>
+      <w:bookmarkEnd w:id="29"/>
       <w:r>
         <w:t xml:space="preserve">Figure 3.1: The proportion of patients that are classified to Sertraline by the aggregated regime, under various MNAR scenarios. The left-hand panel shows the results with the original Browne data and the right-hand panel shows the results with the updated Browne data.</w:t>
       </w:r>
@@ -1775,18 +1728,18 @@
           <wp:inline>
             <wp:extent cx="5334000" cy="2133600"/>
             <wp:effectExtent b="0" l="0" r="0" t="0"/>
-            <wp:docPr descr="Figure 3.2: Cell probabilities in the 2x2 tables mentioned in the text under various MNAR scenarios. The left-hand panel shows the results with the original Browne data and the right-hand panel shows the results with the updated Browne data." title="" id="34" name="Picture"/>
+            <wp:docPr descr="Figure 3.2: Cell probabilities in the 2x2 tables mentioned in the text under various MNAR scenarios. The left-hand panel shows the results with the original Browne data and the right-hand panel shows the results with the updated Browne data." title="" id="31" name="Picture"/>
             <a:graphic>
               <a:graphicData uri="http://schemas.openxmlformats.org/drawingml/2006/picture">
                 <pic:pic>
                   <pic:nvPicPr>
-                    <pic:cNvPr descr="MNAR-summary_files/figure-docx/cell-probabilities-1.png" id="35" name="Picture"/>
+                    <pic:cNvPr descr="MNAR-summary_files/figure-docx/cell-probabilities-1.png" id="32" name="Picture"/>
                     <pic:cNvPicPr>
                       <a:picLocks noChangeArrowheads="1" noChangeAspect="1"/>
                     </pic:cNvPicPr>
                   </pic:nvPicPr>
                   <pic:blipFill>
-                    <a:blip r:embed="rId33"/>
+                    <a:blip r:embed="rId30"/>
                     <a:stretch>
                       <a:fillRect/>
                     </a:stretch>
@@ -1817,8 +1770,8 @@
       <w:pPr>
         <w:pStyle w:val="ImageCaption"/>
       </w:pPr>
-      <w:bookmarkStart w:id="36" w:name="fig:cell-probabilities"/>
-      <w:bookmarkEnd w:id="36"/>
+      <w:bookmarkStart w:id="33" w:name="fig:cell-probabilities"/>
+      <w:bookmarkEnd w:id="33"/>
       <w:r>
         <w:t xml:space="preserve">Figure 3.2: Cell probabilities in the 2x2 tables mentioned in the text under various MNAR scenarios. The left-hand panel shows the results with the original Browne data and the right-hand panel shows the results with the updated Browne data.</w:t>
       </w:r>
@@ -1832,18 +1785,18 @@
           <wp:inline>
             <wp:extent cx="5334000" cy="2133600"/>
             <wp:effectExtent b="0" l="0" r="0" t="0"/>
-            <wp:docPr descr="Figure 3.3: Cohen’s kappa values in the 2x2 tables mentioned in the text under various MNAR scenarios. The left-hand panel shows the results with the original Browne data and the right-hand panel shows the results with the updated Browne data." title="" id="38" name="Picture"/>
+            <wp:docPr descr="Figure 3.3: Cohen’s kappa values in the 2x2 tables mentioned in the text under various MNAR scenarios. The left-hand panel shows the results with the original Browne data and the right-hand panel shows the results with the updated Browne data." title="" id="35" name="Picture"/>
             <a:graphic>
               <a:graphicData uri="http://schemas.openxmlformats.org/drawingml/2006/picture">
                 <pic:pic>
                   <pic:nvPicPr>
-                    <pic:cNvPr descr="MNAR-summary_files/figure-docx/cohen-kappa-1.png" id="39" name="Picture"/>
+                    <pic:cNvPr descr="MNAR-summary_files/figure-docx/cohen-kappa-1.png" id="36" name="Picture"/>
                     <pic:cNvPicPr>
                       <a:picLocks noChangeArrowheads="1" noChangeAspect="1"/>
                     </pic:cNvPicPr>
                   </pic:nvPicPr>
                   <pic:blipFill>
-                    <a:blip r:embed="rId37"/>
+                    <a:blip r:embed="rId34"/>
                     <a:stretch>
                       <a:fillRect/>
                     </a:stretch>
@@ -1874,61 +1827,14 @@
       <w:pPr>
         <w:pStyle w:val="ImageCaption"/>
       </w:pPr>
-      <w:bookmarkStart w:id="40" w:name="fig:cohen-kappa"/>
-      <w:bookmarkEnd w:id="40"/>
+      <w:bookmarkStart w:id="37" w:name="fig:cohen-kappa"/>
+      <w:bookmarkEnd w:id="37"/>
       <w:r>
         <w:t xml:space="preserve">Figure 3.3: Cohen’s kappa values in the 2x2 tables mentioned in the text under various MNAR scenarios. The left-hand panel shows the results with the original Browne data and the right-hand panel shows the results with the updated Browne data.</w:t>
       </w:r>
     </w:p>
-    <w:p>
-      <w:pPr>
-        <w:pStyle w:val="BodyText"/>
-      </w:pPr>
-      <w:r>
-        <w:drawing>
-          <wp:inline>
-            <wp:extent cx="5334000" cy="2133600"/>
-            <wp:effectExtent b="0" l="0" r="0" t="0"/>
-            <wp:docPr descr="" title="" id="42" name="Picture"/>
-            <a:graphic>
-              <a:graphicData uri="http://schemas.openxmlformats.org/drawingml/2006/picture">
-                <pic:pic>
-                  <pic:nvPicPr>
-                    <pic:cNvPr descr="MNAR-summary_files/figure-docx/unnamed-chunk-22-1.png" id="43" name="Picture"/>
-                    <pic:cNvPicPr>
-                      <a:picLocks noChangeArrowheads="1" noChangeAspect="1"/>
-                    </pic:cNvPicPr>
-                  </pic:nvPicPr>
-                  <pic:blipFill>
-                    <a:blip r:embed="rId41"/>
-                    <a:stretch>
-                      <a:fillRect/>
-                    </a:stretch>
-                  </pic:blipFill>
-                  <pic:spPr bwMode="auto">
-                    <a:xfrm>
-                      <a:off x="0" y="0"/>
-                      <a:ext cx="5334000" cy="2133600"/>
-                    </a:xfrm>
-                    <a:prstGeom prst="rect">
-                      <a:avLst/>
-                    </a:prstGeom>
-                    <a:noFill/>
-                    <a:ln w="9525">
-                      <a:noFill/>
-                      <a:headEnd/>
-                      <a:tailEnd/>
-                    </a:ln>
-                  </pic:spPr>
-                </pic:pic>
-              </a:graphicData>
-            </a:graphic>
-          </wp:inline>
-        </w:drawing>
-      </w:r>
-    </w:p>
-    <w:bookmarkEnd w:id="44"/>
-    <w:bookmarkStart w:id="56" w:name="explanatory"/>
+    <w:bookmarkEnd w:id="38"/>
+    <w:bookmarkStart w:id="47" w:name="explanatory"/>
     <w:p>
       <w:pPr>
         <w:pStyle w:val="Heading2"/>
@@ -3417,18 +3323,18 @@
           <wp:inline>
             <wp:extent cx="5334000" cy="2133600"/>
             <wp:effectExtent b="0" l="0" r="0" t="0"/>
-            <wp:docPr descr="Figure 3.4: Distribution of the AIPWE-based estimates of the patient-level contrasts in the original Browne data. Each subplot shows the histogram for these estimated contrasts, colored by whether the patient was differentially classified as compared to the MAR scenario. The subplot titles indicate the average shift in the corrsponding MNAR scenario." title="" id="46" name="Picture"/>
+            <wp:docPr descr="Figure 3.4: Distribution of the AIPWE-based estimates of the patient-level contrasts in the original Browne data. Each subplot shows the histogram for these estimated contrasts, colored by whether the patient was differentially classified as compared to the MAR scenario. The subplot titles indicate the average shift in the corrsponding MNAR scenario." title="" id="40" name="Picture"/>
             <a:graphic>
               <a:graphicData uri="http://schemas.openxmlformats.org/drawingml/2006/picture">
                 <pic:pic>
                   <pic:nvPicPr>
-                    <pic:cNvPr descr="MNAR-summary_files/figure-docx/contrasts-diff-classification-aipwe-1.png" id="47" name="Picture"/>
+                    <pic:cNvPr descr="MNAR-summary_files/figure-docx/contrasts-diff-classification-aipwe-1.png" id="41" name="Picture"/>
                     <pic:cNvPicPr>
                       <a:picLocks noChangeArrowheads="1" noChangeAspect="1"/>
                     </pic:cNvPicPr>
                   </pic:nvPicPr>
                   <pic:blipFill>
-                    <a:blip r:embed="rId45"/>
+                    <a:blip r:embed="rId39"/>
                     <a:stretch>
                       <a:fillRect/>
                     </a:stretch>
@@ -3459,8 +3365,8 @@
       <w:pPr>
         <w:pStyle w:val="ImageCaption"/>
       </w:pPr>
-      <w:bookmarkStart w:id="48" w:name="fig:contrasts-diff-classification-aipwe"/>
-      <w:bookmarkEnd w:id="48"/>
+      <w:bookmarkStart w:id="42" w:name="fig:contrasts-diff-classification-aipwe"/>
+      <w:bookmarkEnd w:id="42"/>
       <w:r>
         <w:t xml:space="preserve">Figure 3.4: Distribution of the AIPWE-based estimates of the patient-level contrasts in the original Browne data. Each subplot shows the histogram for these estimated contrasts, colored by whether the patient was differentially classified as compared to the MAR scenario. The subplot titles indicate the average shift in the corrsponding MNAR scenario.</w:t>
       </w:r>
@@ -3474,18 +3380,18 @@
           <wp:inline>
             <wp:extent cx="5334000" cy="2133600"/>
             <wp:effectExtent b="0" l="0" r="0" t="0"/>
-            <wp:docPr descr="Figure 3.5: Distribution of the outcome regression-based estimates of the patient-level contrasts in the original Browne data. Each subplot shows the histogram for these estimated contrasts, colored by whether the patient was differentially classified as compared to the MAR scenario. The subplot titles indicate the average shift in the corrsponding MNAR scenario." title="" id="50" name="Picture"/>
+            <wp:docPr descr="Figure 3.5: Distribution of the outcome regression-based estimates of the patient-level contrasts in the original Browne data. Each subplot shows the histogram for these estimated contrasts, colored by whether the patient was differentially classified as compared to the MAR scenario. The subplot titles indicate the average shift in the corrsponding MNAR scenario." title="" id="44" name="Picture"/>
             <a:graphic>
               <a:graphicData uri="http://schemas.openxmlformats.org/drawingml/2006/picture">
                 <pic:pic>
                   <pic:nvPicPr>
-                    <pic:cNvPr descr="MNAR-summary_files/figure-docx/contrasts-diff-classification-or-1.png" id="51" name="Picture"/>
+                    <pic:cNvPr descr="MNAR-summary_files/figure-docx/contrasts-diff-classification-or-1.png" id="45" name="Picture"/>
                     <pic:cNvPicPr>
                       <a:picLocks noChangeArrowheads="1" noChangeAspect="1"/>
                     </pic:cNvPicPr>
                   </pic:nvPicPr>
                   <pic:blipFill>
-                    <a:blip r:embed="rId49"/>
+                    <a:blip r:embed="rId43"/>
                     <a:stretch>
                       <a:fillRect/>
                     </a:stretch>
@@ -3516,62 +3422,15 @@
       <w:pPr>
         <w:pStyle w:val="ImageCaption"/>
       </w:pPr>
-      <w:bookmarkStart w:id="52" w:name="fig:contrasts-diff-classification-or"/>
-      <w:bookmarkEnd w:id="52"/>
+      <w:bookmarkStart w:id="46" w:name="fig:contrasts-diff-classification-or"/>
+      <w:bookmarkEnd w:id="46"/>
       <w:r>
         <w:t xml:space="preserve">Figure 3.5: Distribution of the outcome regression-based estimates of the patient-level contrasts in the original Browne data. Each subplot shows the histogram for these estimated contrasts, colored by whether the patient was differentially classified as compared to the MAR scenario. The subplot titles indicate the average shift in the corrsponding MNAR scenario.</w:t>
       </w:r>
     </w:p>
-    <w:p>
-      <w:pPr>
-        <w:pStyle w:val="BodyText"/>
-      </w:pPr>
-      <w:r>
-        <w:drawing>
-          <wp:inline>
-            <wp:extent cx="5334000" cy="2133600"/>
-            <wp:effectExtent b="0" l="0" r="0" t="0"/>
-            <wp:docPr descr="" title="" id="54" name="Picture"/>
-            <a:graphic>
-              <a:graphicData uri="http://schemas.openxmlformats.org/drawingml/2006/picture">
-                <pic:pic>
-                  <pic:nvPicPr>
-                    <pic:cNvPr descr="MNAR-summary_files/figure-docx/unnamed-chunk-23-1.png" id="55" name="Picture"/>
-                    <pic:cNvPicPr>
-                      <a:picLocks noChangeArrowheads="1" noChangeAspect="1"/>
-                    </pic:cNvPicPr>
-                  </pic:nvPicPr>
-                  <pic:blipFill>
-                    <a:blip r:embed="rId53"/>
-                    <a:stretch>
-                      <a:fillRect/>
-                    </a:stretch>
-                  </pic:blipFill>
-                  <pic:spPr bwMode="auto">
-                    <a:xfrm>
-                      <a:off x="0" y="0"/>
-                      <a:ext cx="5334000" cy="2133600"/>
-                    </a:xfrm>
-                    <a:prstGeom prst="rect">
-                      <a:avLst/>
-                    </a:prstGeom>
-                    <a:noFill/>
-                    <a:ln w="9525">
-                      <a:noFill/>
-                      <a:headEnd/>
-                      <a:tailEnd/>
-                    </a:ln>
-                  </pic:spPr>
-                </pic:pic>
-              </a:graphicData>
-            </a:graphic>
-          </wp:inline>
-        </w:drawing>
-      </w:r>
-    </w:p>
-    <w:bookmarkEnd w:id="56"/>
-    <w:bookmarkEnd w:id="57"/>
-    <w:bookmarkStart w:id="58" w:name="conclusions"/>
+    <w:bookmarkEnd w:id="47"/>
+    <w:bookmarkEnd w:id="48"/>
+    <w:bookmarkStart w:id="49" w:name="conclusions"/>
     <w:p>
       <w:pPr>
         <w:pStyle w:val="Heading1"/>
@@ -3677,7 +3536,7 @@
         <w:t xml:space="preserve">classified to the same treatment under MNAR.</w:t>
       </w:r>
     </w:p>
-    <w:bookmarkEnd w:id="58"/>
+    <w:bookmarkEnd w:id="49"/>
     <w:sectPr/>
   </w:body>
 </w:document>

</xml_diff>